<commit_message>
add real products , fixed imgs size in carousel
</commit_message>
<xml_diff>
--- a/summary-report.docx
+++ b/summary-report.docx
@@ -152,27 +152,6 @@
         <w:t>.</w:t>
       </w:r>
       <w:proofErr w:type="gramEnd"/>
-    </w:p>
-    <w:p>
-      <w:pPr>
-        <w:jc w:val="center"/>
-        <w:rPr>
-          <w:color w:val="385623" w:themeColor="accent6" w:themeShade="80"/>
-          <w:sz w:val="44"/>
-          <w:szCs w:val="44"/>
-          <w:rtl/>
-          <w14:shadow w14:blurRad="38100" w14:dist="19050" w14:dir="2700000" w14:sx="100000" w14:sy="100000" w14:kx="0" w14:ky="0" w14:algn="tl">
-            <w14:schemeClr w14:val="dk1">
-              <w14:alpha w14:val="60000"/>
-            </w14:schemeClr>
-          </w14:shadow>
-          <w14:textOutline w14:w="0" w14:cap="flat" w14:cmpd="sng" w14:algn="ctr">
-            <w14:noFill/>
-            <w14:prstDash w14:val="solid"/>
-            <w14:round/>
-          </w14:textOutline>
-        </w:rPr>
-      </w:pPr>
     </w:p>
     <w:p>
       <w:pPr>
@@ -798,27 +777,27 @@
             <w14:round/>
           </w14:textOutline>
         </w:rPr>
-        <w:t xml:space="preserve"> כלשהי</w:t>
-      </w:r>
-      <w:r>
-        <w:rPr>
-          <w:rFonts w:hint="cs"/>
-          <w:color w:val="000000" w:themeColor="text1"/>
-          <w:sz w:val="28"/>
-          <w:szCs w:val="28"/>
-          <w:rtl/>
-          <w14:shadow w14:blurRad="38100" w14:dist="19050" w14:dir="2700000" w14:sx="100000" w14:sy="100000" w14:kx="0" w14:ky="0" w14:algn="tl">
-            <w14:schemeClr w14:val="dk1">
-              <w14:alpha w14:val="60000"/>
-            </w14:schemeClr>
-          </w14:shadow>
-          <w14:textOutline w14:w="0" w14:cap="flat" w14:cmpd="sng" w14:algn="ctr">
-            <w14:noFill/>
-            <w14:prstDash w14:val="solid"/>
-            <w14:round/>
-          </w14:textOutline>
-        </w:rPr>
-        <w:t xml:space="preserve"> שיבחר.</w:t>
+        <w:t xml:space="preserve"> </w:t>
+      </w:r>
+      <w:r>
+        <w:rPr>
+          <w:rFonts w:hint="cs"/>
+          <w:color w:val="000000" w:themeColor="text1"/>
+          <w:sz w:val="28"/>
+          <w:szCs w:val="28"/>
+          <w:rtl/>
+          <w14:shadow w14:blurRad="38100" w14:dist="19050" w14:dir="2700000" w14:sx="100000" w14:sy="100000" w14:kx="0" w14:ky="0" w14:algn="tl">
+            <w14:schemeClr w14:val="dk1">
+              <w14:alpha w14:val="60000"/>
+            </w14:schemeClr>
+          </w14:shadow>
+          <w14:textOutline w14:w="0" w14:cap="flat" w14:cmpd="sng" w14:algn="ctr">
+            <w14:noFill/>
+            <w14:prstDash w14:val="solid"/>
+            <w14:round/>
+          </w14:textOutline>
+        </w:rPr>
+        <w:t>שיבחר.</w:t>
       </w:r>
     </w:p>
     <w:p>
@@ -1078,6 +1057,64 @@
         </w:rPr>
         <w:t>.</w:t>
       </w:r>
+      <w:r>
+        <w:rPr>
+          <w:rFonts w:hint="cs"/>
+          <w:color w:val="000000" w:themeColor="text1"/>
+          <w:sz w:val="28"/>
+          <w:szCs w:val="28"/>
+          <w:rtl/>
+          <w14:shadow w14:blurRad="38100" w14:dist="19050" w14:dir="2700000" w14:sx="100000" w14:sy="100000" w14:kx="0" w14:ky="0" w14:algn="tl">
+            <w14:schemeClr w14:val="dk1">
+              <w14:alpha w14:val="60000"/>
+            </w14:schemeClr>
+          </w14:shadow>
+          <w14:textOutline w14:w="0" w14:cap="flat" w14:cmpd="sng" w14:algn="ctr">
+            <w14:noFill/>
+            <w14:prstDash w14:val="solid"/>
+            <w14:round/>
+          </w14:textOutline>
+        </w:rPr>
+        <w:t xml:space="preserve"> (תמיכה גם בהתחברות עם </w:t>
+      </w:r>
+      <w:r>
+        <w:rPr>
+          <w:color w:val="000000" w:themeColor="text1"/>
+          <w:sz w:val="28"/>
+          <w:szCs w:val="28"/>
+          <w14:shadow w14:blurRad="38100" w14:dist="19050" w14:dir="2700000" w14:sx="100000" w14:sy="100000" w14:kx="0" w14:ky="0" w14:algn="tl">
+            <w14:schemeClr w14:val="dk1">
+              <w14:alpha w14:val="60000"/>
+            </w14:schemeClr>
+          </w14:shadow>
+          <w14:textOutline w14:w="0" w14:cap="flat" w14:cmpd="sng" w14:algn="ctr">
+            <w14:noFill/>
+            <w14:prstDash w14:val="solid"/>
+            <w14:round/>
+          </w14:textOutline>
+        </w:rPr>
+        <w:t>google ,Facebook</w:t>
+      </w:r>
+      <w:r>
+        <w:rPr>
+          <w:rFonts w:hint="cs"/>
+          <w:color w:val="000000" w:themeColor="text1"/>
+          <w:sz w:val="28"/>
+          <w:szCs w:val="28"/>
+          <w:rtl/>
+          <w14:shadow w14:blurRad="38100" w14:dist="19050" w14:dir="2700000" w14:sx="100000" w14:sy="100000" w14:kx="0" w14:ky="0" w14:algn="tl">
+            <w14:schemeClr w14:val="dk1">
+              <w14:alpha w14:val="60000"/>
+            </w14:schemeClr>
+          </w14:shadow>
+          <w14:textOutline w14:w="0" w14:cap="flat" w14:cmpd="sng" w14:algn="ctr">
+            <w14:noFill/>
+            <w14:prstDash w14:val="solid"/>
+            <w14:round/>
+          </w14:textOutline>
+        </w:rPr>
+        <w:t xml:space="preserve">) </w:t>
+      </w:r>
     </w:p>
     <w:p>
       <w:pPr>
@@ -1196,28 +1233,8 @@
             <w14:round/>
           </w14:textOutline>
         </w:rPr>
-        <w:t xml:space="preserve">Facebook , Instagram , Twitter </w:t>
-      </w:r>
-      <w:proofErr w:type="spellStart"/>
-      <w:r>
-        <w:rPr>
-          <w:color w:val="000000" w:themeColor="text1"/>
-          <w:sz w:val="28"/>
-          <w:szCs w:val="28"/>
-          <w14:shadow w14:blurRad="38100" w14:dist="19050" w14:dir="2700000" w14:sx="100000" w14:sy="100000" w14:kx="0" w14:ky="0" w14:algn="tl">
-            <w14:schemeClr w14:val="dk1">
-              <w14:alpha w14:val="60000"/>
-            </w14:schemeClr>
-          </w14:shadow>
-          <w14:textOutline w14:w="0" w14:cap="flat" w14:cmpd="sng" w14:algn="ctr">
-            <w14:noFill/>
-            <w14:prstDash w14:val="solid"/>
-            <w14:round/>
-          </w14:textOutline>
-        </w:rPr>
-        <w:t>etc</w:t>
-      </w:r>
-      <w:proofErr w:type="spellEnd"/>
+        <w:t>Facebook , Instagram , Twitter</w:t>
+      </w:r>
       <w:r>
         <w:rPr>
           <w:rFonts w:hint="cs"/>
@@ -1516,7 +1533,67 @@
             <w14:round/>
           </w14:textOutline>
         </w:rPr>
-        <w:t>מכיל פירוט מלא עבור על העסקאות שבוצעו.</w:t>
+        <w:t xml:space="preserve">מכיל פירוט מלא עבור </w:t>
+      </w:r>
+      <w:r>
+        <w:rPr>
+          <w:rFonts w:hint="cs"/>
+          <w:color w:val="000000" w:themeColor="text1"/>
+          <w:sz w:val="28"/>
+          <w:szCs w:val="28"/>
+          <w:rtl/>
+          <w14:shadow w14:blurRad="38100" w14:dist="19050" w14:dir="2700000" w14:sx="100000" w14:sy="100000" w14:kx="0" w14:ky="0" w14:algn="tl">
+            <w14:schemeClr w14:val="dk1">
+              <w14:alpha w14:val="60000"/>
+            </w14:schemeClr>
+          </w14:shadow>
+          <w14:textOutline w14:w="0" w14:cap="flat" w14:cmpd="sng" w14:algn="ctr">
+            <w14:noFill/>
+            <w14:prstDash w14:val="solid"/>
+            <w14:round/>
+          </w14:textOutline>
+        </w:rPr>
+        <w:t>כ</w:t>
+      </w:r>
+      <w:r>
+        <w:rPr>
+          <w:rFonts w:hint="cs"/>
+          <w:color w:val="000000" w:themeColor="text1"/>
+          <w:sz w:val="28"/>
+          <w:szCs w:val="28"/>
+          <w:rtl/>
+          <w14:shadow w14:blurRad="38100" w14:dist="19050" w14:dir="2700000" w14:sx="100000" w14:sy="100000" w14:kx="0" w14:ky="0" w14:algn="tl">
+            <w14:schemeClr w14:val="dk1">
+              <w14:alpha w14:val="60000"/>
+            </w14:schemeClr>
+          </w14:shadow>
+          <w14:textOutline w14:w="0" w14:cap="flat" w14:cmpd="sng" w14:algn="ctr">
+            <w14:noFill/>
+            <w14:prstDash w14:val="solid"/>
+            <w14:round/>
+          </w14:textOutline>
+        </w:rPr>
+        <w:t>ל העסקאות שבוצעו</w:t>
+      </w:r>
+      <w:r>
+        <w:rPr>
+          <w:rFonts w:hint="cs"/>
+          <w:color w:val="000000" w:themeColor="text1"/>
+          <w:sz w:val="28"/>
+          <w:szCs w:val="28"/>
+          <w:rtl/>
+          <w14:shadow w14:blurRad="38100" w14:dist="19050" w14:dir="2700000" w14:sx="100000" w14:sy="100000" w14:kx="0" w14:ky="0" w14:algn="tl">
+            <w14:schemeClr w14:val="dk1">
+              <w14:alpha w14:val="60000"/>
+            </w14:schemeClr>
+          </w14:shadow>
+          <w14:textOutline w14:w="0" w14:cap="flat" w14:cmpd="sng" w14:algn="ctr">
+            <w14:noFill/>
+            <w14:prstDash w14:val="solid"/>
+            <w14:round/>
+          </w14:textOutline>
+        </w:rPr>
+        <w:t>, ואפשרות לערוך הזמנות.</w:t>
       </w:r>
     </w:p>
     <w:p>
@@ -1744,7 +1821,6 @@
       <w:pPr>
         <w:bidi/>
         <w:rPr>
-          <w:rFonts w:hint="cs"/>
           <w:color w:val="000000" w:themeColor="text1"/>
           <w:sz w:val="28"/>
           <w:szCs w:val="28"/>
@@ -2675,27 +2751,7 @@
             <w14:round/>
           </w14:textOutline>
         </w:rPr>
-        <w:t xml:space="preserve"> </w:t>
-      </w:r>
-      <w:r>
-        <w:rPr>
-          <w:rFonts w:hint="cs"/>
-          <w:color w:val="000000" w:themeColor="text1"/>
-          <w:sz w:val="28"/>
-          <w:szCs w:val="28"/>
-          <w:rtl/>
-          <w14:shadow w14:blurRad="38100" w14:dist="19050" w14:dir="2700000" w14:sx="100000" w14:sy="100000" w14:kx="0" w14:ky="0" w14:algn="tl">
-            <w14:schemeClr w14:val="dk1">
-              <w14:alpha w14:val="60000"/>
-            </w14:schemeClr>
-          </w14:shadow>
-          <w14:textOutline w14:w="0" w14:cap="flat" w14:cmpd="sng" w14:algn="ctr">
-            <w14:noFill/>
-            <w14:prstDash w14:val="solid"/>
-            <w14:round/>
-          </w14:textOutline>
-        </w:rPr>
-        <w:t xml:space="preserve">- </w:t>
+        <w:t xml:space="preserve"> - </w:t>
       </w:r>
       <w:r>
         <w:rPr>
@@ -2854,27 +2910,7 @@
             <w14:round/>
           </w14:textOutline>
         </w:rPr>
-        <w:t xml:space="preserve"> </w:t>
-      </w:r>
-      <w:r>
-        <w:rPr>
-          <w:rFonts w:hint="cs"/>
-          <w:color w:val="000000" w:themeColor="text1"/>
-          <w:sz w:val="28"/>
-          <w:szCs w:val="28"/>
-          <w:rtl/>
-          <w14:shadow w14:blurRad="38100" w14:dist="19050" w14:dir="2700000" w14:sx="100000" w14:sy="100000" w14:kx="0" w14:ky="0" w14:algn="tl">
-            <w14:schemeClr w14:val="dk1">
-              <w14:alpha w14:val="60000"/>
-            </w14:schemeClr>
-          </w14:shadow>
-          <w14:textOutline w14:w="0" w14:cap="flat" w14:cmpd="sng" w14:algn="ctr">
-            <w14:noFill/>
-            <w14:prstDash w14:val="solid"/>
-            <w14:round/>
-          </w14:textOutline>
-        </w:rPr>
-        <w:t xml:space="preserve">- </w:t>
+        <w:t xml:space="preserve"> - </w:t>
       </w:r>
       <w:r>
         <w:rPr>
@@ -2902,7 +2938,6 @@
         <w:pStyle w:val="ListParagraph"/>
         <w:bidi/>
         <w:rPr>
-          <w:rFonts w:hint="cs"/>
           <w:color w:val="385623" w:themeColor="accent6" w:themeShade="80"/>
           <w:sz w:val="32"/>
           <w:szCs w:val="32"/>
@@ -3267,7 +3302,47 @@
             <w14:round/>
           </w14:textOutline>
         </w:rPr>
-        <w:t xml:space="preserve">מכיוון שמאוד היה חשוב לנו שהאתר יהיה בעל עיצוב נעים שיעניק חווית משתמש טבעית החלטנו לקחת שיעור פרטי אצל מפתח </w:t>
+        <w:t xml:space="preserve">מכיוון שמאוד היה חשוב לנו שהאתר יהיה בעל עיצוב נעים שיעניק חווית משתמש טבעית החלטנו </w:t>
+      </w:r>
+      <w:r>
+        <w:rPr>
+          <w:rFonts w:hint="cs"/>
+          <w:color w:val="000000" w:themeColor="text1"/>
+          <w:sz w:val="28"/>
+          <w:szCs w:val="28"/>
+          <w:rtl/>
+          <w14:shadow w14:blurRad="38100" w14:dist="19050" w14:dir="2700000" w14:sx="100000" w14:sy="100000" w14:kx="0" w14:ky="0" w14:algn="tl">
+            <w14:schemeClr w14:val="dk1">
+              <w14:alpha w14:val="60000"/>
+            </w14:schemeClr>
+          </w14:shadow>
+          <w14:textOutline w14:w="0" w14:cap="flat" w14:cmpd="sng" w14:algn="ctr">
+            <w14:noFill/>
+            <w14:prstDash w14:val="solid"/>
+            <w14:round/>
+          </w14:textOutline>
+        </w:rPr>
+        <w:t>להתייעץ עם</w:t>
+      </w:r>
+      <w:r>
+        <w:rPr>
+          <w:rFonts w:hint="cs"/>
+          <w:color w:val="000000" w:themeColor="text1"/>
+          <w:sz w:val="28"/>
+          <w:szCs w:val="28"/>
+          <w:rtl/>
+          <w14:shadow w14:blurRad="38100" w14:dist="19050" w14:dir="2700000" w14:sx="100000" w14:sy="100000" w14:kx="0" w14:ky="0" w14:algn="tl">
+            <w14:schemeClr w14:val="dk1">
+              <w14:alpha w14:val="60000"/>
+            </w14:schemeClr>
+          </w14:shadow>
+          <w14:textOutline w14:w="0" w14:cap="flat" w14:cmpd="sng" w14:algn="ctr">
+            <w14:noFill/>
+            <w14:prstDash w14:val="solid"/>
+            <w14:round/>
+          </w14:textOutline>
+        </w:rPr>
+        <w:t xml:space="preserve"> מפתח </w:t>
       </w:r>
       <w:r>
         <w:rPr>
@@ -3916,7 +3991,6 @@
       <w:pPr>
         <w:bidi/>
         <w:rPr>
-          <w:rFonts w:hint="cs"/>
           <w:color w:val="000000" w:themeColor="text1"/>
           <w:sz w:val="24"/>
           <w:szCs w:val="24"/>
@@ -4458,7 +4532,6 @@
       <w:pPr>
         <w:bidi/>
         <w:rPr>
-          <w:rFonts w:hint="cs"/>
           <w:color w:val="000000" w:themeColor="text1"/>
           <w:sz w:val="28"/>
           <w:szCs w:val="28"/>
@@ -4501,7 +4574,6 @@
       <w:pPr>
         <w:bidi/>
         <w:rPr>
-          <w:rFonts w:hint="cs"/>
           <w:color w:val="385623" w:themeColor="accent6" w:themeShade="80"/>
           <w:sz w:val="32"/>
           <w:szCs w:val="32"/>
@@ -4523,7 +4595,6 @@
       <w:pPr>
         <w:bidi/>
         <w:rPr>
-          <w:rFonts w:hint="cs"/>
           <w:color w:val="385623" w:themeColor="accent6" w:themeShade="80"/>
           <w:sz w:val="32"/>
           <w:szCs w:val="32"/>
@@ -4566,7 +4637,6 @@
       <w:pPr>
         <w:bidi/>
         <w:rPr>
-          <w:rFonts w:hint="cs"/>
           <w:color w:val="385623" w:themeColor="accent6" w:themeShade="80"/>
           <w:sz w:val="32"/>
           <w:szCs w:val="32"/>
@@ -4651,7 +4721,6 @@
       <w:pStyle w:val="Header"/>
       <w:jc w:val="right"/>
       <w:rPr>
-        <w:rFonts w:hint="cs"/>
         <w:rtl/>
       </w:rPr>
     </w:pPr>

</xml_diff>